<commit_message>
Began working on the code
</commit_message>
<xml_diff>
--- a/projects/Web-2/3-JSForN00bs/assets/documentation/Webbutveckling - Projektplan.docx
+++ b/projects/Web-2/3-JSForN00bs/assets/documentation/Webbutveckling - Projektplan.docx
@@ -405,8 +405,6 @@
         </w:rPr>
         <w:t xml:space="preserve"> </w:t>
       </w:r>
-      <w:bookmarkStart w:id="6" w:name="_GoBack"/>
-      <w:bookmarkEnd w:id="6"/>
     </w:p>
     <w:p>
       <w:pPr>
@@ -419,8 +417,8 @@
           <w:lang w:val="sv-SE"/>
         </w:rPr>
       </w:pPr>
-      <w:bookmarkStart w:id="7" w:name="_6jzzhl6plkw8" w:colFirst="0" w:colLast="0"/>
-      <w:bookmarkEnd w:id="7"/>
+      <w:bookmarkStart w:id="6" w:name="_6jzzhl6plkw8" w:colFirst="0" w:colLast="0"/>
+      <w:bookmarkEnd w:id="6"/>
       <w:r>
         <w:rPr>
           <w:lang w:val="sv-SE"/>
@@ -438,8 +436,8 @@
           <w:lang w:val="sv-SE"/>
         </w:rPr>
       </w:pPr>
-      <w:bookmarkStart w:id="8" w:name="_njmwa5fcv5ui" w:colFirst="0" w:colLast="0"/>
-      <w:bookmarkEnd w:id="8"/>
+      <w:bookmarkStart w:id="7" w:name="_njmwa5fcv5ui" w:colFirst="0" w:colLast="0"/>
+      <w:bookmarkEnd w:id="7"/>
       <w:r>
         <w:rPr>
           <w:lang w:val="sv-SE"/>
@@ -473,9 +471,10 @@
         <w:ind w:right="210"/>
         <w:jc w:val="both"/>
       </w:pPr>
-      <w:bookmarkStart w:id="9" w:name="_9v49j0opzxxj" w:colFirst="0" w:colLast="0"/>
-      <w:bookmarkEnd w:id="9"/>
-      <w:r>
+      <w:bookmarkStart w:id="8" w:name="_9v49j0opzxxj" w:colFirst="0" w:colLast="0"/>
+      <w:bookmarkEnd w:id="8"/>
+      <w:r>
+        <w:lastRenderedPageBreak/>
         <w:t>Design/Form</w:t>
       </w:r>
     </w:p>
@@ -499,13 +498,62 @@
         <w:rPr>
           <w:lang w:val="sv-SE"/>
         </w:rPr>
-        <w:t xml:space="preserve"> (eftersom vi i</w:t>
-      </w:r>
-      <w:r>
-        <w:rPr>
-          <w:lang w:val="sv-SE"/>
-        </w:rPr>
-        <w:t>nte har hunnit gå igenom Adobe XD ännu kan ni använda Paint i detta skede)</w:t>
+        <w:t xml:space="preserve"> (</w:t>
+      </w:r>
+      <w:bookmarkStart w:id="9" w:name="_GoBack"/>
+      <w:r>
+        <w:rPr>
+          <w:noProof/>
+          <w:lang w:val="sv-SE"/>
+        </w:rPr>
+        <w:drawing>
+          <wp:inline distT="0" distB="0" distL="0" distR="0" wp14:anchorId="38EF2A45" wp14:editId="416D6FD6">
+            <wp:extent cx="5943600" cy="3343275"/>
+            <wp:effectExtent l="0" t="0" r="0" b="9525"/>
+            <wp:docPr id="4" name="Bildobjekt 4"/>
+            <wp:cNvGraphicFramePr>
+              <a:graphicFrameLocks xmlns:a="http://schemas.openxmlformats.org/drawingml/2006/main" noChangeAspect="1"/>
+            </wp:cNvGraphicFramePr>
+            <a:graphic xmlns:a="http://schemas.openxmlformats.org/drawingml/2006/main">
+              <a:graphicData uri="http://schemas.openxmlformats.org/drawingml/2006/picture">
+                <pic:pic xmlns:pic="http://schemas.openxmlformats.org/drawingml/2006/picture">
+                  <pic:nvPicPr>
+                    <pic:cNvPr id="4" name="Wireframe.png"/>
+                    <pic:cNvPicPr/>
+                  </pic:nvPicPr>
+                  <pic:blipFill>
+                    <a:blip r:embed="rId14">
+                      <a:extLst>
+                        <a:ext uri="{28A0092B-C50C-407E-A947-70E740481C1C}">
+                          <a14:useLocalDpi xmlns:a14="http://schemas.microsoft.com/office/drawing/2010/main" val="0"/>
+                        </a:ext>
+                      </a:extLst>
+                    </a:blip>
+                    <a:stretch>
+                      <a:fillRect/>
+                    </a:stretch>
+                  </pic:blipFill>
+                  <pic:spPr>
+                    <a:xfrm>
+                      <a:off x="0" y="0"/>
+                      <a:ext cx="5943600" cy="3343275"/>
+                    </a:xfrm>
+                    <a:prstGeom prst="rect">
+                      <a:avLst/>
+                    </a:prstGeom>
+                  </pic:spPr>
+                </pic:pic>
+              </a:graphicData>
+            </a:graphic>
+          </wp:inline>
+        </w:drawing>
+      </w:r>
+      <w:bookmarkEnd w:id="9"/>
+      <w:r>
+        <w:rPr>
+          <w:lang w:val="sv-SE"/>
+        </w:rPr>
+        <w:t>)</w:t>
       </w:r>
     </w:p>
     <w:p>
@@ -636,7 +684,6 @@
         <w:rPr>
           <w:lang w:val="sv-SE"/>
         </w:rPr>
-        <w:lastRenderedPageBreak/>
         <w:t>Vad ska den representera? V</w:t>
       </w:r>
       <w:r>
@@ -723,6 +770,7 @@
         <w:rPr>
           <w:lang w:val="sv-SE"/>
         </w:rPr>
+        <w:lastRenderedPageBreak/>
         <w:t>#00FBD1 och #FF6700</w:t>
       </w:r>
     </w:p>
@@ -1298,9 +1346,9 @@
       </w:pPr>
     </w:p>
     <w:sectPr>
-      <w:headerReference w:type="default" r:id="rId14"/>
-      <w:headerReference w:type="first" r:id="rId15"/>
-      <w:footerReference w:type="first" r:id="rId16"/>
+      <w:headerReference w:type="default" r:id="rId15"/>
+      <w:headerReference w:type="first" r:id="rId16"/>
+      <w:footerReference w:type="first" r:id="rId17"/>
       <w:pgSz w:w="12240" w:h="15840"/>
       <w:pgMar w:top="1080" w:right="1440" w:bottom="1080" w:left="1440" w:header="0" w:footer="720" w:gutter="0"/>
       <w:pgNumType w:start="0"/>
@@ -2720,6 +2768,15 @@
 </file>
 
 <file path=customXml/item1.xml><?xml version="1.0" encoding="utf-8"?>
+<?mso-contentType ?>
+<FormTemplates xmlns="http://schemas.microsoft.com/sharepoint/v3/contenttype/forms">
+  <Display>DocumentLibraryForm</Display>
+  <Edit>DocumentLibraryForm</Edit>
+  <New>DocumentLibraryForm</New>
+</FormTemplates>
+</file>
+
+<file path=customXml/item2.xml><?xml version="1.0" encoding="utf-8"?>
 <ct:contentTypeSchema xmlns:ct="http://schemas.microsoft.com/office/2006/metadata/contentType" xmlns:ma="http://schemas.microsoft.com/office/2006/metadata/properties/metaAttributes" ct:_="" ma:_="" ma:contentTypeName="dokument" ma:contentTypeID="0x010100D5AD63F0C6F5184F9A3963427DFFA7D9" ma:contentTypeVersion="1" ma:contentTypeDescription="Skapa ett nytt dokument." ma:contentTypeScope="" ma:versionID="aa0a1d4347ca9a32cc2dd56837528f71">
   <xsd:schema xmlns:xsd="http://www.w3.org/2001/XMLSchema" xmlns:xs="http://www.w3.org/2001/XMLSchema" xmlns:p="http://schemas.microsoft.com/office/2006/metadata/properties" xmlns:ns2="e84c6bb0-dd92-47dc-bbee-25512e7993cc" targetNamespace="http://schemas.microsoft.com/office/2006/metadata/properties" ma:root="true" ma:fieldsID="50940a7a25644d3e01d0518a83fd98ee" ns2:_="">
     <xsd:import namespace="e84c6bb0-dd92-47dc-bbee-25512e7993cc"/>
@@ -2845,15 +2902,6 @@
 </ct:contentTypeSchema>
 </file>
 
-<file path=customXml/item2.xml><?xml version="1.0" encoding="utf-8"?>
-<?mso-contentType ?>
-<FormTemplates xmlns="http://schemas.microsoft.com/sharepoint/v3/contenttype/forms">
-  <Display>DocumentLibraryForm</Display>
-  <Edit>DocumentLibraryForm</Edit>
-  <New>DocumentLibraryForm</New>
-</FormTemplates>
-</file>
-
 <file path=customXml/item3.xml><?xml version="1.0" encoding="utf-8"?>
 <p:properties xmlns:p="http://schemas.microsoft.com/office/2006/metadata/properties" xmlns:xsi="http://www.w3.org/2001/XMLSchema-instance" xmlns:pc="http://schemas.microsoft.com/office/infopath/2007/PartnerControls">
   <documentManagement>
@@ -2867,6 +2915,14 @@
 </file>
 
 <file path=customXml/itemProps1.xml><?xml version="1.0" encoding="utf-8"?>
+<ds:datastoreItem xmlns:ds="http://schemas.openxmlformats.org/officeDocument/2006/customXml" ds:itemID="{0279C473-689A-4A94-AAB3-FF33DAE7142E}">
+  <ds:schemaRefs>
+    <ds:schemaRef ds:uri="http://schemas.microsoft.com/sharepoint/v3/contenttype/forms"/>
+  </ds:schemaRefs>
+</ds:datastoreItem>
+</file>
+
+<file path=customXml/itemProps2.xml><?xml version="1.0" encoding="utf-8"?>
 <ds:datastoreItem xmlns:ds="http://schemas.openxmlformats.org/officeDocument/2006/customXml" ds:itemID="{288C0DEB-77F2-427F-B6B6-9AC135C6EF6E}">
   <ds:schemaRefs>
     <ds:schemaRef ds:uri="http://schemas.microsoft.com/office/2006/metadata/contentType"/>
@@ -2884,14 +2940,6 @@
 </ds:datastoreItem>
 </file>
 
-<file path=customXml/itemProps2.xml><?xml version="1.0" encoding="utf-8"?>
-<ds:datastoreItem xmlns:ds="http://schemas.openxmlformats.org/officeDocument/2006/customXml" ds:itemID="{0279C473-689A-4A94-AAB3-FF33DAE7142E}">
-  <ds:schemaRefs>
-    <ds:schemaRef ds:uri="http://schemas.microsoft.com/sharepoint/v3/contenttype/forms"/>
-  </ds:schemaRefs>
-</ds:datastoreItem>
-</file>
-
 <file path=customXml/itemProps3.xml><?xml version="1.0" encoding="utf-8"?>
 <ds:datastoreItem xmlns:ds="http://schemas.openxmlformats.org/officeDocument/2006/customXml" ds:itemID="{28C6B29F-C9BB-4C12-88D3-B44573EA9289}">
   <ds:schemaRefs>
@@ -2903,7 +2951,7 @@
 </file>
 
 <file path=customXml/itemProps4.xml><?xml version="1.0" encoding="utf-8"?>
-<ds:datastoreItem xmlns:ds="http://schemas.openxmlformats.org/officeDocument/2006/customXml" ds:itemID="{16A9C20A-560E-4829-B101-CC64991FEC4E}">
+<ds:datastoreItem xmlns:ds="http://schemas.openxmlformats.org/officeDocument/2006/customXml" ds:itemID="{76480FE8-C345-4A58-B753-DB75A1E4C72C}">
   <ds:schemaRefs>
     <ds:schemaRef ds:uri="http://schemas.openxmlformats.org/officeDocument/2006/bibliography"/>
   </ds:schemaRefs>

</xml_diff>

<commit_message>
made more example images
</commit_message>
<xml_diff>
--- a/projects/Web-2/3-JSForN00bs/assets/documentation/Webbutveckling - Projektplan.docx
+++ b/projects/Web-2/3-JSForN00bs/assets/documentation/Webbutveckling - Projektplan.docx
@@ -500,7 +500,6 @@
         </w:rPr>
         <w:t xml:space="preserve"> (</w:t>
       </w:r>
-      <w:bookmarkStart w:id="9" w:name="_GoBack"/>
       <w:r>
         <w:rPr>
           <w:noProof/>
@@ -548,7 +547,6 @@
           </wp:inline>
         </w:drawing>
       </w:r>
-      <w:bookmarkEnd w:id="9"/>
       <w:r>
         <w:rPr>
           <w:lang w:val="sv-SE"/>
@@ -824,29 +822,44 @@
           <w:lang w:val="sv-SE"/>
         </w:rPr>
       </w:pPr>
-      <w:bookmarkStart w:id="10" w:name="_60kgeum560ap" w:colFirst="0" w:colLast="0"/>
-      <w:bookmarkStart w:id="11" w:name="_mhrgyfucnmoz" w:colFirst="0" w:colLast="0"/>
+      <w:bookmarkStart w:id="9" w:name="_60kgeum560ap" w:colFirst="0" w:colLast="0"/>
+      <w:bookmarkStart w:id="10" w:name="_mhrgyfucnmoz" w:colFirst="0" w:colLast="0"/>
+      <w:bookmarkEnd w:id="9"/>
       <w:bookmarkEnd w:id="10"/>
+      <w:r>
+        <w:rPr>
+          <w:lang w:val="sv-SE"/>
+        </w:rPr>
+        <w:t>Bild</w:t>
+      </w:r>
+    </w:p>
+    <w:p>
+      <w:pPr>
+        <w:rPr>
+          <w:lang w:val="sv-SE"/>
+        </w:rPr>
+      </w:pPr>
+      <w:r>
+        <w:rPr>
+          <w:lang w:val="sv-SE"/>
+        </w:rPr>
+        <w:t>Jag kommer inte använda bilder.</w:t>
+      </w:r>
+    </w:p>
+    <w:p>
+      <w:pPr>
+        <w:rPr>
+          <w:lang w:val="sv-SE"/>
+        </w:rPr>
+      </w:pPr>
+      <w:r>
+        <w:rPr>
+          <w:lang w:val="sv-SE"/>
+        </w:rPr>
+        <w:t>Det blev att jag använde bilder ändå till exempel.</w:t>
+      </w:r>
+      <w:bookmarkStart w:id="11" w:name="_GoBack"/>
       <w:bookmarkEnd w:id="11"/>
-      <w:r>
-        <w:rPr>
-          <w:lang w:val="sv-SE"/>
-        </w:rPr>
-        <w:t>Bild</w:t>
-      </w:r>
-    </w:p>
-    <w:p>
-      <w:pPr>
-        <w:rPr>
-          <w:lang w:val="sv-SE"/>
-        </w:rPr>
-      </w:pPr>
-      <w:r>
-        <w:rPr>
-          <w:lang w:val="sv-SE"/>
-        </w:rPr>
-        <w:t>Jag kommer inte använda bilder.</w:t>
-      </w:r>
     </w:p>
     <w:p>
       <w:pPr>
@@ -1471,7 +1484,7 @@
         <w:noProof/>
         <w:color w:val="000000"/>
       </w:rPr>
-      <w:t>1</w:t>
+      <w:t>3</w:t>
     </w:r>
     <w:r>
       <w:rPr>
@@ -2768,15 +2781,6 @@
 </file>
 
 <file path=customXml/item1.xml><?xml version="1.0" encoding="utf-8"?>
-<?mso-contentType ?>
-<FormTemplates xmlns="http://schemas.microsoft.com/sharepoint/v3/contenttype/forms">
-  <Display>DocumentLibraryForm</Display>
-  <Edit>DocumentLibraryForm</Edit>
-  <New>DocumentLibraryForm</New>
-</FormTemplates>
-</file>
-
-<file path=customXml/item2.xml><?xml version="1.0" encoding="utf-8"?>
 <ct:contentTypeSchema xmlns:ct="http://schemas.microsoft.com/office/2006/metadata/contentType" xmlns:ma="http://schemas.microsoft.com/office/2006/metadata/properties/metaAttributes" ct:_="" ma:_="" ma:contentTypeName="dokument" ma:contentTypeID="0x010100D5AD63F0C6F5184F9A3963427DFFA7D9" ma:contentTypeVersion="1" ma:contentTypeDescription="Skapa ett nytt dokument." ma:contentTypeScope="" ma:versionID="aa0a1d4347ca9a32cc2dd56837528f71">
   <xsd:schema xmlns:xsd="http://www.w3.org/2001/XMLSchema" xmlns:xs="http://www.w3.org/2001/XMLSchema" xmlns:p="http://schemas.microsoft.com/office/2006/metadata/properties" xmlns:ns2="e84c6bb0-dd92-47dc-bbee-25512e7993cc" targetNamespace="http://schemas.microsoft.com/office/2006/metadata/properties" ma:root="true" ma:fieldsID="50940a7a25644d3e01d0518a83fd98ee" ns2:_="">
     <xsd:import namespace="e84c6bb0-dd92-47dc-bbee-25512e7993cc"/>
@@ -2902,6 +2906,15 @@
 </ct:contentTypeSchema>
 </file>
 
+<file path=customXml/item2.xml><?xml version="1.0" encoding="utf-8"?>
+<?mso-contentType ?>
+<FormTemplates xmlns="http://schemas.microsoft.com/sharepoint/v3/contenttype/forms">
+  <Display>DocumentLibraryForm</Display>
+  <Edit>DocumentLibraryForm</Edit>
+  <New>DocumentLibraryForm</New>
+</FormTemplates>
+</file>
+
 <file path=customXml/item3.xml><?xml version="1.0" encoding="utf-8"?>
 <p:properties xmlns:p="http://schemas.microsoft.com/office/2006/metadata/properties" xmlns:xsi="http://www.w3.org/2001/XMLSchema-instance" xmlns:pc="http://schemas.microsoft.com/office/infopath/2007/PartnerControls">
   <documentManagement>
@@ -2915,14 +2928,6 @@
 </file>
 
 <file path=customXml/itemProps1.xml><?xml version="1.0" encoding="utf-8"?>
-<ds:datastoreItem xmlns:ds="http://schemas.openxmlformats.org/officeDocument/2006/customXml" ds:itemID="{0279C473-689A-4A94-AAB3-FF33DAE7142E}">
-  <ds:schemaRefs>
-    <ds:schemaRef ds:uri="http://schemas.microsoft.com/sharepoint/v3/contenttype/forms"/>
-  </ds:schemaRefs>
-</ds:datastoreItem>
-</file>
-
-<file path=customXml/itemProps2.xml><?xml version="1.0" encoding="utf-8"?>
 <ds:datastoreItem xmlns:ds="http://schemas.openxmlformats.org/officeDocument/2006/customXml" ds:itemID="{288C0DEB-77F2-427F-B6B6-9AC135C6EF6E}">
   <ds:schemaRefs>
     <ds:schemaRef ds:uri="http://schemas.microsoft.com/office/2006/metadata/contentType"/>
@@ -2940,6 +2945,14 @@
 </ds:datastoreItem>
 </file>
 
+<file path=customXml/itemProps2.xml><?xml version="1.0" encoding="utf-8"?>
+<ds:datastoreItem xmlns:ds="http://schemas.openxmlformats.org/officeDocument/2006/customXml" ds:itemID="{0279C473-689A-4A94-AAB3-FF33DAE7142E}">
+  <ds:schemaRefs>
+    <ds:schemaRef ds:uri="http://schemas.microsoft.com/sharepoint/v3/contenttype/forms"/>
+  </ds:schemaRefs>
+</ds:datastoreItem>
+</file>
+
 <file path=customXml/itemProps3.xml><?xml version="1.0" encoding="utf-8"?>
 <ds:datastoreItem xmlns:ds="http://schemas.openxmlformats.org/officeDocument/2006/customXml" ds:itemID="{28C6B29F-C9BB-4C12-88D3-B44573EA9289}">
   <ds:schemaRefs>
@@ -2951,7 +2964,7 @@
 </file>
 
 <file path=customXml/itemProps4.xml><?xml version="1.0" encoding="utf-8"?>
-<ds:datastoreItem xmlns:ds="http://schemas.openxmlformats.org/officeDocument/2006/customXml" ds:itemID="{76480FE8-C345-4A58-B753-DB75A1E4C72C}">
+<ds:datastoreItem xmlns:ds="http://schemas.openxmlformats.org/officeDocument/2006/customXml" ds:itemID="{8E3F6965-BE7B-4D47-8961-9EA45361D6EF}">
   <ds:schemaRefs>
     <ds:schemaRef ds:uri="http://schemas.openxmlformats.org/officeDocument/2006/bibliography"/>
   </ds:schemaRefs>

</xml_diff>

<commit_message>
basicaly done with this project.
</commit_message>
<xml_diff>
--- a/projects/Web-2/3-JSForN00bs/assets/documentation/Webbutveckling - Projektplan.docx
+++ b/projects/Web-2/3-JSForN00bs/assets/documentation/Webbutveckling - Projektplan.docx
@@ -564,6 +564,9 @@
       <w:r>
         <w:t>Startsida</w:t>
       </w:r>
+      <w:r>
+        <w:t xml:space="preserve"> (blandades med undersida 6)</w:t>
+      </w:r>
     </w:p>
     <w:p>
       <w:pPr>
@@ -636,6 +639,9 @@
       <w:r>
         <w:t>Undersida 6: about me</w:t>
       </w:r>
+      <w:r>
+        <w:t xml:space="preserve"> (den här råkade landa på startsidan)</w:t>
+      </w:r>
     </w:p>
     <w:p>
       <w:pPr>
@@ -797,19 +803,7 @@
         <w:rPr>
           <w:lang w:val="sv-SE"/>
         </w:rPr>
-        <w:t>Texten på sidan är e</w:t>
-      </w:r>
-      <w:r>
-        <w:rPr>
-          <w:lang w:val="sv-SE"/>
-        </w:rPr>
-        <w:t xml:space="preserve">n stor del av designen. Vilket typsnitt ska du ha? Storlek? Färg? </w:t>
-      </w:r>
-      <w:r>
-        <w:rPr>
-          <w:lang w:val="sv-SE"/>
-        </w:rPr>
-        <w:t>Syfte? Beskriv.</w:t>
+        <w:t>Jag ska ha det vanliga typsnittet, huvudtexten kommer att vara svart och den text som inte är huvudtexten är en annan färg för att jag tycker att det känns bättre</w:t>
       </w:r>
     </w:p>
     <w:p>
@@ -858,8 +852,6 @@
         </w:rPr>
         <w:t>Det blev att jag använde bilder ändå till exempel.</w:t>
       </w:r>
-      <w:bookmarkStart w:id="11" w:name="_GoBack"/>
-      <w:bookmarkEnd w:id="11"/>
     </w:p>
     <w:p>
       <w:pPr>
@@ -871,8 +863,8 @@
           <w:lang w:val="sv-SE"/>
         </w:rPr>
       </w:pPr>
-      <w:bookmarkStart w:id="12" w:name="_okbvd4p5qu5t" w:colFirst="0" w:colLast="0"/>
-      <w:bookmarkEnd w:id="12"/>
+      <w:bookmarkStart w:id="11" w:name="_okbvd4p5qu5t" w:colFirst="0" w:colLast="0"/>
+      <w:bookmarkEnd w:id="11"/>
       <w:r>
         <w:rPr>
           <w:lang w:val="sv-SE"/>
@@ -903,41 +895,41 @@
           <w:lang w:val="sv-SE"/>
         </w:rPr>
       </w:pPr>
-      <w:bookmarkStart w:id="13" w:name="_a3njx0vvazm8" w:colFirst="0" w:colLast="0"/>
-      <w:bookmarkStart w:id="14" w:name="_7t0xj8beg7ob" w:colFirst="0" w:colLast="0"/>
+      <w:bookmarkStart w:id="12" w:name="_a3njx0vvazm8" w:colFirst="0" w:colLast="0"/>
+      <w:bookmarkStart w:id="13" w:name="_7t0xj8beg7ob" w:colFirst="0" w:colLast="0"/>
+      <w:bookmarkEnd w:id="12"/>
       <w:bookmarkEnd w:id="13"/>
+      <w:r>
+        <w:rPr>
+          <w:lang w:val="sv-SE"/>
+        </w:rPr>
+        <w:t xml:space="preserve">Interaktivitet  </w:t>
+      </w:r>
+    </w:p>
+    <w:p>
+      <w:pPr>
+        <w:rPr>
+          <w:lang w:val="sv-SE"/>
+        </w:rPr>
+      </w:pPr>
+      <w:r>
+        <w:rPr>
+          <w:lang w:val="sv-SE"/>
+        </w:rPr>
+        <w:t>Det kommer finnas en meny så man kan ta sig runt bland sidorna.</w:t>
+      </w:r>
+    </w:p>
+    <w:p>
+      <w:pPr>
+        <w:pStyle w:val="Rubrik2"/>
+        <w:rPr>
+          <w:lang w:val="sv-SE"/>
+        </w:rPr>
+      </w:pPr>
+      <w:bookmarkStart w:id="14" w:name="_8v65xu1dvtlr" w:colFirst="0" w:colLast="0"/>
+      <w:bookmarkStart w:id="15" w:name="_x8ajyigc75i1" w:colFirst="0" w:colLast="0"/>
       <w:bookmarkEnd w:id="14"/>
-      <w:r>
-        <w:rPr>
-          <w:lang w:val="sv-SE"/>
-        </w:rPr>
-        <w:t xml:space="preserve">Interaktivitet  </w:t>
-      </w:r>
-    </w:p>
-    <w:p>
-      <w:pPr>
-        <w:rPr>
-          <w:lang w:val="sv-SE"/>
-        </w:rPr>
-      </w:pPr>
-      <w:r>
-        <w:rPr>
-          <w:lang w:val="sv-SE"/>
-        </w:rPr>
-        <w:t>Det kommer finnas en meny så man kan ta sig runt bland sidorna.</w:t>
-      </w:r>
-    </w:p>
-    <w:p>
-      <w:pPr>
-        <w:pStyle w:val="Rubrik2"/>
-        <w:rPr>
-          <w:lang w:val="sv-SE"/>
-        </w:rPr>
-      </w:pPr>
-      <w:bookmarkStart w:id="15" w:name="_8v65xu1dvtlr" w:colFirst="0" w:colLast="0"/>
-      <w:bookmarkStart w:id="16" w:name="_x8ajyigc75i1" w:colFirst="0" w:colLast="0"/>
       <w:bookmarkEnd w:id="15"/>
-      <w:bookmarkEnd w:id="16"/>
       <w:r>
         <w:rPr>
           <w:lang w:val="sv-SE"/>
@@ -1003,14 +995,506 @@
         </w:rPr>
         <w:t>HTML</w:t>
       </w:r>
-      <w:r>
-        <w:rPr>
-          <w:sz w:val="24"/>
-          <w:szCs w:val="24"/>
-          <w:lang w:val="sv-SE"/>
-        </w:rPr>
-        <w:br/>
-      </w:r>
+    </w:p>
+    <w:p>
+      <w:pPr>
+        <w:rPr>
+          <w:color w:val="000000" w:themeColor="text1"/>
+          <w:lang w:val="sv-SE"/>
+        </w:rPr>
+      </w:pPr>
+      <w:r>
+        <w:rPr>
+          <w:b/>
+          <w:color w:val="000000" w:themeColor="text1"/>
+          <w:lang w:val="sv-SE"/>
+        </w:rPr>
+        <w:t>Index</w:t>
+      </w:r>
+      <w:r>
+        <w:rPr>
+          <w:color w:val="000000" w:themeColor="text1"/>
+          <w:lang w:val="sv-SE"/>
+        </w:rPr>
+        <w:t>:</w:t>
+      </w:r>
+    </w:p>
+    <w:p>
+      <w:pPr>
+        <w:rPr>
+          <w:rFonts w:ascii="Arial" w:hAnsi="Arial" w:cs="Arial"/>
+          <w:color w:val="1F2126"/>
+          <w:shd w:val="clear" w:color="auto" w:fill="FFFFCC"/>
+        </w:rPr>
+      </w:pPr>
+      <w:r>
+        <w:rPr>
+          <w:rFonts w:ascii="Arial" w:hAnsi="Arial" w:cs="Arial"/>
+          <w:color w:val="1F2126"/>
+          <w:shd w:val="clear" w:color="auto" w:fill="FFFFCC"/>
+        </w:rPr>
+        <w:t>Section lacks heading. Consider using </w:t>
+      </w:r>
+      <w:r>
+        <w:rPr>
+          <w:rStyle w:val="HTML-kod"/>
+          <w:rFonts w:eastAsia="Open Sans"/>
+          <w:color w:val="1F2126"/>
+          <w:bdr w:val="dashed" w:sz="6" w:space="2" w:color="999999" w:frame="1"/>
+          <w:shd w:val="clear" w:color="auto" w:fill="FFFFDD"/>
+        </w:rPr>
+        <w:t>h2</w:t>
+      </w:r>
+      <w:r>
+        <w:rPr>
+          <w:rFonts w:ascii="Arial" w:hAnsi="Arial" w:cs="Arial"/>
+          <w:color w:val="1F2126"/>
+          <w:shd w:val="clear" w:color="auto" w:fill="FFFFCC"/>
+        </w:rPr>
+        <w:t>-</w:t>
+      </w:r>
+      <w:r>
+        <w:rPr>
+          <w:rStyle w:val="HTML-kod"/>
+          <w:rFonts w:eastAsia="Open Sans"/>
+          <w:color w:val="1F2126"/>
+          <w:bdr w:val="dashed" w:sz="6" w:space="2" w:color="999999" w:frame="1"/>
+          <w:shd w:val="clear" w:color="auto" w:fill="FFFFDD"/>
+        </w:rPr>
+        <w:t>h6</w:t>
+      </w:r>
+      <w:r>
+        <w:rPr>
+          <w:rFonts w:ascii="Arial" w:hAnsi="Arial" w:cs="Arial"/>
+          <w:color w:val="1F2126"/>
+          <w:shd w:val="clear" w:color="auto" w:fill="FFFFCC"/>
+        </w:rPr>
+        <w:t> elements to add identifying headings to all sections. (2)</w:t>
+      </w:r>
+    </w:p>
+    <w:p>
+      <w:pPr>
+        <w:rPr>
+          <w:color w:val="000000" w:themeColor="text1"/>
+          <w:lang w:val="sv-SE"/>
+        </w:rPr>
+      </w:pPr>
+    </w:p>
+    <w:p>
+      <w:pPr>
+        <w:rPr>
+          <w:color w:val="000000" w:themeColor="text1"/>
+          <w:lang w:val="sv-SE"/>
+        </w:rPr>
+      </w:pPr>
+      <w:r>
+        <w:rPr>
+          <w:b/>
+          <w:color w:val="000000" w:themeColor="text1"/>
+          <w:lang w:val="sv-SE"/>
+        </w:rPr>
+        <w:t>Selektioner</w:t>
+      </w:r>
+      <w:r>
+        <w:rPr>
+          <w:color w:val="000000" w:themeColor="text1"/>
+          <w:lang w:val="sv-SE"/>
+        </w:rPr>
+        <w:t>:</w:t>
+      </w:r>
+    </w:p>
+    <w:p>
+      <w:pPr>
+        <w:rPr>
+          <w:color w:val="000000" w:themeColor="text1"/>
+          <w:lang w:val="sv-SE"/>
+        </w:rPr>
+      </w:pPr>
+      <w:r>
+        <w:rPr>
+          <w:rFonts w:ascii="Arial" w:hAnsi="Arial" w:cs="Arial"/>
+          <w:color w:val="1F2126"/>
+          <w:shd w:val="clear" w:color="auto" w:fill="FFFFCC"/>
+        </w:rPr>
+        <w:t>Section lacks heading. Consider using </w:t>
+      </w:r>
+      <w:r>
+        <w:rPr>
+          <w:rStyle w:val="HTML-kod"/>
+          <w:rFonts w:eastAsia="Open Sans"/>
+          <w:color w:val="1F2126"/>
+          <w:bdr w:val="dashed" w:sz="6" w:space="2" w:color="999999" w:frame="1"/>
+          <w:shd w:val="clear" w:color="auto" w:fill="FFFFDD"/>
+        </w:rPr>
+        <w:t>h2</w:t>
+      </w:r>
+      <w:r>
+        <w:rPr>
+          <w:rFonts w:ascii="Arial" w:hAnsi="Arial" w:cs="Arial"/>
+          <w:color w:val="1F2126"/>
+          <w:shd w:val="clear" w:color="auto" w:fill="FFFFCC"/>
+        </w:rPr>
+        <w:t>-</w:t>
+      </w:r>
+      <w:r>
+        <w:rPr>
+          <w:rStyle w:val="HTML-kod"/>
+          <w:rFonts w:eastAsia="Open Sans"/>
+          <w:color w:val="1F2126"/>
+          <w:bdr w:val="dashed" w:sz="6" w:space="2" w:color="999999" w:frame="1"/>
+          <w:shd w:val="clear" w:color="auto" w:fill="FFFFDD"/>
+        </w:rPr>
+        <w:t>h6</w:t>
+      </w:r>
+      <w:r>
+        <w:rPr>
+          <w:rFonts w:ascii="Arial" w:hAnsi="Arial" w:cs="Arial"/>
+          <w:color w:val="1F2126"/>
+          <w:shd w:val="clear" w:color="auto" w:fill="FFFFCC"/>
+        </w:rPr>
+        <w:t> elements to add identifying headings to all sections. (2)</w:t>
+      </w:r>
+    </w:p>
+    <w:p>
+      <w:pPr>
+        <w:rPr>
+          <w:color w:val="000000" w:themeColor="text1"/>
+          <w:lang w:val="sv-SE"/>
+        </w:rPr>
+      </w:pPr>
+    </w:p>
+    <w:p>
+      <w:pPr>
+        <w:rPr>
+          <w:color w:val="000000" w:themeColor="text1"/>
+          <w:lang w:val="sv-SE"/>
+        </w:rPr>
+      </w:pPr>
+      <w:r>
+        <w:rPr>
+          <w:b/>
+          <w:color w:val="000000" w:themeColor="text1"/>
+          <w:lang w:val="sv-SE"/>
+        </w:rPr>
+        <w:t>Loopar</w:t>
+      </w:r>
+      <w:r>
+        <w:rPr>
+          <w:color w:val="000000" w:themeColor="text1"/>
+          <w:lang w:val="sv-SE"/>
+        </w:rPr>
+        <w:t>:</w:t>
+      </w:r>
+    </w:p>
+    <w:p>
+      <w:pPr>
+        <w:rPr>
+          <w:color w:val="000000" w:themeColor="text1"/>
+          <w:lang w:val="sv-SE"/>
+        </w:rPr>
+      </w:pPr>
+      <w:r>
+        <w:rPr>
+          <w:rFonts w:ascii="Arial" w:hAnsi="Arial" w:cs="Arial"/>
+          <w:color w:val="1F2126"/>
+          <w:shd w:val="clear" w:color="auto" w:fill="FFFFCC"/>
+        </w:rPr>
+        <w:t>Section lacks heading. Consider using </w:t>
+      </w:r>
+      <w:r>
+        <w:rPr>
+          <w:rStyle w:val="HTML-kod"/>
+          <w:rFonts w:eastAsia="Open Sans"/>
+          <w:color w:val="1F2126"/>
+          <w:bdr w:val="dashed" w:sz="6" w:space="2" w:color="999999" w:frame="1"/>
+          <w:shd w:val="clear" w:color="auto" w:fill="FFFFDD"/>
+        </w:rPr>
+        <w:t>h2</w:t>
+      </w:r>
+      <w:r>
+        <w:rPr>
+          <w:rFonts w:ascii="Arial" w:hAnsi="Arial" w:cs="Arial"/>
+          <w:color w:val="1F2126"/>
+          <w:shd w:val="clear" w:color="auto" w:fill="FFFFCC"/>
+        </w:rPr>
+        <w:t>-</w:t>
+      </w:r>
+      <w:r>
+        <w:rPr>
+          <w:rStyle w:val="HTML-kod"/>
+          <w:rFonts w:eastAsia="Open Sans"/>
+          <w:color w:val="1F2126"/>
+          <w:bdr w:val="dashed" w:sz="6" w:space="2" w:color="999999" w:frame="1"/>
+          <w:shd w:val="clear" w:color="auto" w:fill="FFFFDD"/>
+        </w:rPr>
+        <w:t>h6</w:t>
+      </w:r>
+      <w:r>
+        <w:rPr>
+          <w:rFonts w:ascii="Arial" w:hAnsi="Arial" w:cs="Arial"/>
+          <w:color w:val="1F2126"/>
+          <w:shd w:val="clear" w:color="auto" w:fill="FFFFCC"/>
+        </w:rPr>
+        <w:t> elements to add identifying headings to all sections. (2)</w:t>
+      </w:r>
+    </w:p>
+    <w:p>
+      <w:pPr>
+        <w:rPr>
+          <w:color w:val="000000" w:themeColor="text1"/>
+          <w:lang w:val="sv-SE"/>
+        </w:rPr>
+      </w:pPr>
+    </w:p>
+    <w:p>
+      <w:pPr>
+        <w:rPr>
+          <w:color w:val="000000" w:themeColor="text1"/>
+          <w:lang w:val="sv-SE"/>
+        </w:rPr>
+      </w:pPr>
+      <w:r>
+        <w:rPr>
+          <w:b/>
+          <w:color w:val="000000" w:themeColor="text1"/>
+          <w:lang w:val="sv-SE"/>
+        </w:rPr>
+        <w:t>Funktioner</w:t>
+      </w:r>
+      <w:r>
+        <w:rPr>
+          <w:color w:val="000000" w:themeColor="text1"/>
+          <w:lang w:val="sv-SE"/>
+        </w:rPr>
+        <w:t>:</w:t>
+      </w:r>
+    </w:p>
+    <w:p>
+      <w:pPr>
+        <w:rPr>
+          <w:color w:val="000000" w:themeColor="text1"/>
+          <w:lang w:val="sv-SE"/>
+        </w:rPr>
+      </w:pPr>
+      <w:r>
+        <w:rPr>
+          <w:rFonts w:ascii="Arial" w:hAnsi="Arial" w:cs="Arial"/>
+          <w:color w:val="1F2126"/>
+          <w:shd w:val="clear" w:color="auto" w:fill="FFFFCC"/>
+        </w:rPr>
+        <w:t>Section lacks heading. Consider using </w:t>
+      </w:r>
+      <w:r>
+        <w:rPr>
+          <w:rStyle w:val="HTML-kod"/>
+          <w:rFonts w:eastAsia="Open Sans"/>
+          <w:color w:val="1F2126"/>
+          <w:bdr w:val="dashed" w:sz="6" w:space="2" w:color="999999" w:frame="1"/>
+          <w:shd w:val="clear" w:color="auto" w:fill="FFFFDD"/>
+        </w:rPr>
+        <w:t>h2</w:t>
+      </w:r>
+      <w:r>
+        <w:rPr>
+          <w:rFonts w:ascii="Arial" w:hAnsi="Arial" w:cs="Arial"/>
+          <w:color w:val="1F2126"/>
+          <w:shd w:val="clear" w:color="auto" w:fill="FFFFCC"/>
+        </w:rPr>
+        <w:t>-</w:t>
+      </w:r>
+      <w:r>
+        <w:rPr>
+          <w:rStyle w:val="HTML-kod"/>
+          <w:rFonts w:eastAsia="Open Sans"/>
+          <w:color w:val="1F2126"/>
+          <w:bdr w:val="dashed" w:sz="6" w:space="2" w:color="999999" w:frame="1"/>
+          <w:shd w:val="clear" w:color="auto" w:fill="FFFFDD"/>
+        </w:rPr>
+        <w:t>h6</w:t>
+      </w:r>
+      <w:r>
+        <w:rPr>
+          <w:rFonts w:ascii="Arial" w:hAnsi="Arial" w:cs="Arial"/>
+          <w:color w:val="1F2126"/>
+          <w:shd w:val="clear" w:color="auto" w:fill="FFFFCC"/>
+        </w:rPr>
+        <w:t> elements to add identifying headings to all sections. (2)</w:t>
+      </w:r>
+    </w:p>
+    <w:p>
+      <w:pPr>
+        <w:rPr>
+          <w:color w:val="000000" w:themeColor="text1"/>
+          <w:lang w:val="sv-SE"/>
+        </w:rPr>
+      </w:pPr>
+    </w:p>
+    <w:p>
+      <w:pPr>
+        <w:rPr>
+          <w:color w:val="000000" w:themeColor="text1"/>
+          <w:lang w:val="sv-SE"/>
+        </w:rPr>
+      </w:pPr>
+      <w:r>
+        <w:rPr>
+          <w:b/>
+          <w:color w:val="000000" w:themeColor="text1"/>
+          <w:lang w:val="sv-SE"/>
+        </w:rPr>
+        <w:t>Array</w:t>
+      </w:r>
+      <w:r>
+        <w:rPr>
+          <w:color w:val="000000" w:themeColor="text1"/>
+          <w:lang w:val="sv-SE"/>
+        </w:rPr>
+        <w:t>:</w:t>
+      </w:r>
+    </w:p>
+    <w:p>
+      <w:pPr>
+        <w:rPr>
+          <w:color w:val="000000" w:themeColor="text1"/>
+          <w:lang w:val="sv-SE"/>
+        </w:rPr>
+      </w:pPr>
+      <w:r>
+        <w:rPr>
+          <w:rFonts w:ascii="Arial" w:hAnsi="Arial" w:cs="Arial"/>
+          <w:color w:val="1F2126"/>
+          <w:shd w:val="clear" w:color="auto" w:fill="FFFFCC"/>
+        </w:rPr>
+        <w:t>Section lacks heading. Consider using </w:t>
+      </w:r>
+      <w:r>
+        <w:rPr>
+          <w:rStyle w:val="HTML-kod"/>
+          <w:rFonts w:eastAsia="Open Sans"/>
+          <w:color w:val="1F2126"/>
+          <w:bdr w:val="dashed" w:sz="6" w:space="2" w:color="999999" w:frame="1"/>
+          <w:shd w:val="clear" w:color="auto" w:fill="FFFFDD"/>
+        </w:rPr>
+        <w:t>h2</w:t>
+      </w:r>
+      <w:r>
+        <w:rPr>
+          <w:rFonts w:ascii="Arial" w:hAnsi="Arial" w:cs="Arial"/>
+          <w:color w:val="1F2126"/>
+          <w:shd w:val="clear" w:color="auto" w:fill="FFFFCC"/>
+        </w:rPr>
+        <w:t>-</w:t>
+      </w:r>
+      <w:r>
+        <w:rPr>
+          <w:rStyle w:val="HTML-kod"/>
+          <w:rFonts w:eastAsia="Open Sans"/>
+          <w:color w:val="1F2126"/>
+          <w:bdr w:val="dashed" w:sz="6" w:space="2" w:color="999999" w:frame="1"/>
+          <w:shd w:val="clear" w:color="auto" w:fill="FFFFDD"/>
+        </w:rPr>
+        <w:t>h6</w:t>
+      </w:r>
+      <w:r>
+        <w:rPr>
+          <w:rFonts w:ascii="Arial" w:hAnsi="Arial" w:cs="Arial"/>
+          <w:color w:val="1F2126"/>
+          <w:shd w:val="clear" w:color="auto" w:fill="FFFFCC"/>
+        </w:rPr>
+        <w:t> elements to add identifying headings to all sections. (2)</w:t>
+      </w:r>
+    </w:p>
+    <w:p>
+      <w:pPr>
+        <w:rPr>
+          <w:color w:val="000000" w:themeColor="text1"/>
+          <w:lang w:val="sv-SE"/>
+        </w:rPr>
+      </w:pPr>
+    </w:p>
+    <w:p>
+      <w:pPr>
+        <w:rPr>
+          <w:color w:val="000000" w:themeColor="text1"/>
+          <w:lang w:val="sv-SE"/>
+        </w:rPr>
+      </w:pPr>
+      <w:r>
+        <w:rPr>
+          <w:b/>
+          <w:color w:val="000000" w:themeColor="text1"/>
+          <w:lang w:val="sv-SE"/>
+        </w:rPr>
+        <w:t>Objekt</w:t>
+      </w:r>
+      <w:r>
+        <w:rPr>
+          <w:color w:val="000000" w:themeColor="text1"/>
+          <w:lang w:val="sv-SE"/>
+        </w:rPr>
+        <w:t>:</w:t>
+      </w:r>
+    </w:p>
+    <w:p>
+      <w:pPr>
+        <w:rPr>
+          <w:rFonts w:ascii="Arial" w:hAnsi="Arial" w:cs="Arial"/>
+          <w:color w:val="1F2126"/>
+          <w:shd w:val="clear" w:color="auto" w:fill="FFFFCC"/>
+        </w:rPr>
+      </w:pPr>
+      <w:r>
+        <w:rPr>
+          <w:rFonts w:ascii="Arial" w:hAnsi="Arial" w:cs="Arial"/>
+          <w:color w:val="1F2126"/>
+          <w:shd w:val="clear" w:color="auto" w:fill="FFFFCC"/>
+        </w:rPr>
+        <w:t>Section lacks heading. Consider using </w:t>
+      </w:r>
+      <w:r>
+        <w:rPr>
+          <w:rStyle w:val="HTML-kod"/>
+          <w:rFonts w:eastAsia="Open Sans"/>
+          <w:color w:val="1F2126"/>
+          <w:bdr w:val="dashed" w:sz="6" w:space="2" w:color="999999" w:frame="1"/>
+          <w:shd w:val="clear" w:color="auto" w:fill="FFFFDD"/>
+        </w:rPr>
+        <w:t>h2</w:t>
+      </w:r>
+      <w:r>
+        <w:rPr>
+          <w:rFonts w:ascii="Arial" w:hAnsi="Arial" w:cs="Arial"/>
+          <w:color w:val="1F2126"/>
+          <w:shd w:val="clear" w:color="auto" w:fill="FFFFCC"/>
+        </w:rPr>
+        <w:t>-</w:t>
+      </w:r>
+      <w:r>
+        <w:rPr>
+          <w:rStyle w:val="HTML-kod"/>
+          <w:rFonts w:eastAsia="Open Sans"/>
+          <w:color w:val="1F2126"/>
+          <w:bdr w:val="dashed" w:sz="6" w:space="2" w:color="999999" w:frame="1"/>
+          <w:shd w:val="clear" w:color="auto" w:fill="FFFFDD"/>
+        </w:rPr>
+        <w:t>h6</w:t>
+      </w:r>
+      <w:r>
+        <w:rPr>
+          <w:rFonts w:ascii="Arial" w:hAnsi="Arial" w:cs="Arial"/>
+          <w:color w:val="1F2126"/>
+          <w:shd w:val="clear" w:color="auto" w:fill="FFFFCC"/>
+        </w:rPr>
+        <w:t> elements to add identifying headings to all sections. (2)</w:t>
+      </w:r>
+    </w:p>
+    <w:p>
+      <w:pPr>
+        <w:rPr>
+          <w:color w:val="000000" w:themeColor="text1"/>
+          <w:lang w:val="sv-SE"/>
+        </w:rPr>
+      </w:pPr>
     </w:p>
     <w:p>
       <w:pPr>
@@ -1019,6 +1503,9 @@
         <w:ind w:right="210"/>
         <w:jc w:val="both"/>
         <w:rPr>
+          <w:b w:val="0"/>
+          <w:sz w:val="22"/>
+          <w:szCs w:val="22"/>
           <w:lang w:val="sv-SE"/>
         </w:rPr>
       </w:pPr>
@@ -1050,9 +1537,19 @@
           <w:lang w:val="sv-SE"/>
         </w:rPr>
       </w:pPr>
-      <w:bookmarkStart w:id="17" w:name="_7udq95w4q6v" w:colFirst="0" w:colLast="0"/>
-      <w:bookmarkStart w:id="18" w:name="_d8hs0mkix2c9" w:colFirst="0" w:colLast="0"/>
+      <w:bookmarkStart w:id="16" w:name="_7udq95w4q6v" w:colFirst="0" w:colLast="0"/>
+      <w:bookmarkStart w:id="17" w:name="_d8hs0mkix2c9" w:colFirst="0" w:colLast="0"/>
+      <w:bookmarkEnd w:id="16"/>
       <w:bookmarkEnd w:id="17"/>
+      <w:r>
+        <w:rPr>
+          <w:rFonts w:ascii="Arial" w:eastAsia="Arial" w:hAnsi="Arial" w:cs="Arial"/>
+          <w:color w:val="000000" w:themeColor="text1"/>
+          <w:lang w:val="sv-SE"/>
+        </w:rPr>
+        <w:t>Inga fel hittades.</w:t>
+      </w:r>
+      <w:bookmarkStart w:id="18" w:name="_GoBack"/>
       <w:bookmarkEnd w:id="18"/>
       <w:r>
         <w:rPr>
@@ -1484,7 +1981,7 @@
         <w:noProof/>
         <w:color w:val="000000"/>
       </w:rPr>
-      <w:t>3</w:t>
+      <w:t>4</w:t>
     </w:r>
     <w:r>
       <w:rPr>
@@ -2457,6 +2954,19 @@
       <w:u w:val="single"/>
     </w:rPr>
   </w:style>
+  <w:style w:type="character" w:styleId="HTML-kod">
+    <w:name w:val="HTML Code"/>
+    <w:basedOn w:val="Standardstycketeckensnitt"/>
+    <w:uiPriority w:val="99"/>
+    <w:semiHidden/>
+    <w:unhideWhenUsed/>
+    <w:rsid w:val="00FB2587"/>
+    <w:rPr>
+      <w:rFonts w:ascii="Courier New" w:eastAsia="Times New Roman" w:hAnsi="Courier New" w:cs="Courier New"/>
+      <w:sz w:val="20"/>
+      <w:szCs w:val="20"/>
+    </w:rPr>
+  </w:style>
 </w:styles>
 </file>
 
@@ -2781,6 +3291,15 @@
 </file>
 
 <file path=customXml/item1.xml><?xml version="1.0" encoding="utf-8"?>
+<?mso-contentType ?>
+<FormTemplates xmlns="http://schemas.microsoft.com/sharepoint/v3/contenttype/forms">
+  <Display>DocumentLibraryForm</Display>
+  <Edit>DocumentLibraryForm</Edit>
+  <New>DocumentLibraryForm</New>
+</FormTemplates>
+</file>
+
+<file path=customXml/item2.xml><?xml version="1.0" encoding="utf-8"?>
 <ct:contentTypeSchema xmlns:ct="http://schemas.microsoft.com/office/2006/metadata/contentType" xmlns:ma="http://schemas.microsoft.com/office/2006/metadata/properties/metaAttributes" ct:_="" ma:_="" ma:contentTypeName="dokument" ma:contentTypeID="0x010100D5AD63F0C6F5184F9A3963427DFFA7D9" ma:contentTypeVersion="1" ma:contentTypeDescription="Skapa ett nytt dokument." ma:contentTypeScope="" ma:versionID="aa0a1d4347ca9a32cc2dd56837528f71">
   <xsd:schema xmlns:xsd="http://www.w3.org/2001/XMLSchema" xmlns:xs="http://www.w3.org/2001/XMLSchema" xmlns:p="http://schemas.microsoft.com/office/2006/metadata/properties" xmlns:ns2="e84c6bb0-dd92-47dc-bbee-25512e7993cc" targetNamespace="http://schemas.microsoft.com/office/2006/metadata/properties" ma:root="true" ma:fieldsID="50940a7a25644d3e01d0518a83fd98ee" ns2:_="">
     <xsd:import namespace="e84c6bb0-dd92-47dc-bbee-25512e7993cc"/>
@@ -2906,15 +3425,6 @@
 </ct:contentTypeSchema>
 </file>
 
-<file path=customXml/item2.xml><?xml version="1.0" encoding="utf-8"?>
-<?mso-contentType ?>
-<FormTemplates xmlns="http://schemas.microsoft.com/sharepoint/v3/contenttype/forms">
-  <Display>DocumentLibraryForm</Display>
-  <Edit>DocumentLibraryForm</Edit>
-  <New>DocumentLibraryForm</New>
-</FormTemplates>
-</file>
-
 <file path=customXml/item3.xml><?xml version="1.0" encoding="utf-8"?>
 <p:properties xmlns:p="http://schemas.microsoft.com/office/2006/metadata/properties" xmlns:xsi="http://www.w3.org/2001/XMLSchema-instance" xmlns:pc="http://schemas.microsoft.com/office/infopath/2007/PartnerControls">
   <documentManagement>
@@ -2928,6 +3438,14 @@
 </file>
 
 <file path=customXml/itemProps1.xml><?xml version="1.0" encoding="utf-8"?>
+<ds:datastoreItem xmlns:ds="http://schemas.openxmlformats.org/officeDocument/2006/customXml" ds:itemID="{0279C473-689A-4A94-AAB3-FF33DAE7142E}">
+  <ds:schemaRefs>
+    <ds:schemaRef ds:uri="http://schemas.microsoft.com/sharepoint/v3/contenttype/forms"/>
+  </ds:schemaRefs>
+</ds:datastoreItem>
+</file>
+
+<file path=customXml/itemProps2.xml><?xml version="1.0" encoding="utf-8"?>
 <ds:datastoreItem xmlns:ds="http://schemas.openxmlformats.org/officeDocument/2006/customXml" ds:itemID="{288C0DEB-77F2-427F-B6B6-9AC135C6EF6E}">
   <ds:schemaRefs>
     <ds:schemaRef ds:uri="http://schemas.microsoft.com/office/2006/metadata/contentType"/>
@@ -2945,14 +3463,6 @@
 </ds:datastoreItem>
 </file>
 
-<file path=customXml/itemProps2.xml><?xml version="1.0" encoding="utf-8"?>
-<ds:datastoreItem xmlns:ds="http://schemas.openxmlformats.org/officeDocument/2006/customXml" ds:itemID="{0279C473-689A-4A94-AAB3-FF33DAE7142E}">
-  <ds:schemaRefs>
-    <ds:schemaRef ds:uri="http://schemas.microsoft.com/sharepoint/v3/contenttype/forms"/>
-  </ds:schemaRefs>
-</ds:datastoreItem>
-</file>
-
 <file path=customXml/itemProps3.xml><?xml version="1.0" encoding="utf-8"?>
 <ds:datastoreItem xmlns:ds="http://schemas.openxmlformats.org/officeDocument/2006/customXml" ds:itemID="{28C6B29F-C9BB-4C12-88D3-B44573EA9289}">
   <ds:schemaRefs>
@@ -2964,7 +3474,7 @@
 </file>
 
 <file path=customXml/itemProps4.xml><?xml version="1.0" encoding="utf-8"?>
-<ds:datastoreItem xmlns:ds="http://schemas.openxmlformats.org/officeDocument/2006/customXml" ds:itemID="{8E3F6965-BE7B-4D47-8961-9EA45361D6EF}">
+<ds:datastoreItem xmlns:ds="http://schemas.openxmlformats.org/officeDocument/2006/customXml" ds:itemID="{D98A2B13-59CD-46EB-A5BE-8A16BEC68B7C}">
   <ds:schemaRefs>
     <ds:schemaRef ds:uri="http://schemas.openxmlformats.org/officeDocument/2006/bibliography"/>
   </ds:schemaRefs>

</xml_diff>